<commit_message>
correcoes em lista de caracteristicas
</commit_message>
<xml_diff>
--- a/docs/ARTEFATOS(1-14)/12.Lista_de_Características.docx
+++ b/docs/ARTEFATOS(1-14)/12.Lista_de_Características.docx
@@ -1129,7 +1129,6 @@
             <w:pPr>
               <w:pStyle w:val="Normal"/>
               <w:widowControl w:val="false"/>
-              <w:pBdr/>
               <w:jc w:val="both"/>
               <w:rPr/>
             </w:pPr>
@@ -1155,7 +1154,6 @@
             <w:pPr>
               <w:pStyle w:val="Normal"/>
               <w:widowControl w:val="false"/>
-              <w:pBdr/>
               <w:jc w:val="both"/>
               <w:rPr/>
             </w:pPr>
@@ -1187,7 +1185,6 @@
             <w:pPr>
               <w:pStyle w:val="Normal"/>
               <w:widowControl w:val="false"/>
-              <w:pBdr/>
               <w:jc w:val="both"/>
               <w:rPr/>
             </w:pPr>
@@ -1218,7 +1215,6 @@
             <w:pPr>
               <w:pStyle w:val="Normal"/>
               <w:widowControl w:val="false"/>
-              <w:pBdr/>
               <w:jc w:val="both"/>
               <w:rPr/>
             </w:pPr>
@@ -1244,7 +1240,6 @@
             <w:pPr>
               <w:pStyle w:val="Normal"/>
               <w:widowControl w:val="false"/>
-              <w:pBdr/>
               <w:jc w:val="both"/>
               <w:rPr/>
             </w:pPr>
@@ -1276,7 +1271,6 @@
             <w:pPr>
               <w:pStyle w:val="Normal"/>
               <w:widowControl w:val="false"/>
-              <w:pBdr/>
               <w:jc w:val="both"/>
               <w:rPr/>
             </w:pPr>
@@ -1307,7 +1301,6 @@
             <w:pPr>
               <w:pStyle w:val="Normal"/>
               <w:widowControl w:val="false"/>
-              <w:pBdr/>
               <w:jc w:val="both"/>
               <w:rPr/>
             </w:pPr>
@@ -1333,7 +1326,6 @@
             <w:pPr>
               <w:pStyle w:val="Normal"/>
               <w:widowControl w:val="false"/>
-              <w:pBdr/>
               <w:jc w:val="both"/>
               <w:rPr/>
             </w:pPr>
@@ -1365,7 +1357,6 @@
             <w:pPr>
               <w:pStyle w:val="Normal"/>
               <w:widowControl w:val="false"/>
-              <w:pBdr/>
               <w:jc w:val="both"/>
               <w:rPr/>
             </w:pPr>
@@ -1396,7 +1387,6 @@
             <w:pPr>
               <w:pStyle w:val="Normal"/>
               <w:widowControl w:val="false"/>
-              <w:pBdr/>
               <w:jc w:val="both"/>
               <w:rPr/>
             </w:pPr>
@@ -1422,7 +1412,6 @@
             <w:pPr>
               <w:pStyle w:val="Normal"/>
               <w:widowControl w:val="false"/>
-              <w:pBdr/>
               <w:jc w:val="both"/>
               <w:rPr/>
             </w:pPr>
@@ -1454,7 +1443,6 @@
             <w:pPr>
               <w:pStyle w:val="Normal"/>
               <w:widowControl w:val="false"/>
-              <w:pBdr/>
               <w:jc w:val="both"/>
               <w:rPr/>
             </w:pPr>
@@ -1485,7 +1473,6 @@
             <w:pPr>
               <w:pStyle w:val="Normal"/>
               <w:widowControl w:val="false"/>
-              <w:pBdr/>
               <w:jc w:val="both"/>
               <w:rPr/>
             </w:pPr>
@@ -1511,7 +1498,6 @@
             <w:pPr>
               <w:pStyle w:val="Normal"/>
               <w:widowControl w:val="false"/>
-              <w:pBdr/>
               <w:jc w:val="both"/>
               <w:rPr/>
             </w:pPr>
@@ -1543,7 +1529,6 @@
             <w:pPr>
               <w:pStyle w:val="Normal"/>
               <w:widowControl w:val="false"/>
-              <w:pBdr/>
               <w:jc w:val="both"/>
               <w:rPr/>
             </w:pPr>
@@ -1574,19 +1559,17 @@
             <w:pPr>
               <w:pStyle w:val="Normal"/>
               <w:widowControl w:val="false"/>
-              <w:pBdr/>
-              <w:jc w:val="both"/>
-              <w:rPr/>
-            </w:pPr>
-            <w:r>
-              <w:rPr/>
-            </w:r>
-          </w:p>
-          <w:p>
-            <w:pPr>
-              <w:pStyle w:val="Normal"/>
-              <w:widowControl w:val="false"/>
-              <w:pBdr/>
+              <w:jc w:val="both"/>
+              <w:rPr/>
+            </w:pPr>
+            <w:r>
+              <w:rPr/>
+            </w:r>
+          </w:p>
+          <w:p>
+            <w:pPr>
+              <w:pStyle w:val="Normal"/>
+              <w:widowControl w:val="false"/>
               <w:jc w:val="both"/>
               <w:rPr/>
             </w:pPr>
@@ -1599,7 +1582,6 @@
             <w:pPr>
               <w:pStyle w:val="Normal"/>
               <w:widowControl w:val="false"/>
-              <w:pBdr/>
               <w:jc w:val="both"/>
               <w:rPr/>
             </w:pPr>
@@ -1624,7 +1606,6 @@
             <w:pPr>
               <w:pStyle w:val="Normal"/>
               <w:widowControl w:val="false"/>
-              <w:pBdr/>
               <w:jc w:val="both"/>
               <w:rPr/>
             </w:pPr>
@@ -1656,29 +1637,12 @@
             <w:pPr>
               <w:pStyle w:val="Normal"/>
               <w:widowControl w:val="false"/>
-              <w:pBdr/>
-              <w:jc w:val="both"/>
-              <w:rPr/>
-            </w:pPr>
-            <w:r>
-              <w:rPr/>
-              <w:t xml:space="preserve">Ao realizar o cadastro do produto, o sistema </w:t>
-            </w:r>
-            <w:r>
-              <w:rPr/>
-              <w:t>contabilizará</w:t>
-            </w:r>
-            <w:r>
-              <w:rPr/>
-              <w:t xml:space="preserve"> a quantidade do item cadastrado. Ao receber um novo estoque, o sistema </w:t>
-            </w:r>
-            <w:r>
-              <w:rPr/>
-              <w:t>incrementará</w:t>
-            </w:r>
-            <w:r>
-              <w:rPr/>
-              <w:t xml:space="preserve"> a quantidade existente com a nova.</w:t>
+              <w:jc w:val="both"/>
+              <w:rPr/>
+            </w:pPr>
+            <w:r>
+              <w:rPr/>
+              <w:t>Ao realizar o cadastro do produto, o sistema contabilizará a quantidade do item cadastrado. Ao receber um novo estoque, o sistema incrementará a quantidade existente com a nova.</w:t>
             </w:r>
           </w:p>
         </w:tc>
@@ -1703,19 +1667,17 @@
             <w:pPr>
               <w:pStyle w:val="Normal"/>
               <w:widowControl w:val="false"/>
-              <w:pBdr/>
-              <w:jc w:val="both"/>
-              <w:rPr/>
-            </w:pPr>
-            <w:r>
-              <w:rPr/>
-            </w:r>
-          </w:p>
-          <w:p>
-            <w:pPr>
-              <w:pStyle w:val="Normal"/>
-              <w:widowControl w:val="false"/>
-              <w:pBdr/>
+              <w:jc w:val="both"/>
+              <w:rPr/>
+            </w:pPr>
+            <w:r>
+              <w:rPr/>
+            </w:r>
+          </w:p>
+          <w:p>
+            <w:pPr>
+              <w:pStyle w:val="Normal"/>
+              <w:widowControl w:val="false"/>
               <w:jc w:val="both"/>
               <w:rPr/>
             </w:pPr>
@@ -1741,7 +1703,6 @@
             <w:pPr>
               <w:pStyle w:val="Normal"/>
               <w:widowControl w:val="false"/>
-              <w:pBdr/>
               <w:jc w:val="both"/>
               <w:rPr/>
             </w:pPr>
@@ -1773,7 +1734,6 @@
             <w:pPr>
               <w:pStyle w:val="Normal"/>
               <w:widowControl w:val="false"/>
-              <w:pBdr/>
               <w:jc w:val="both"/>
               <w:rPr/>
             </w:pPr>
@@ -1804,7 +1764,6 @@
             <w:pPr>
               <w:pStyle w:val="Normal"/>
               <w:widowControl w:val="false"/>
-              <w:pBdr/>
               <w:jc w:val="both"/>
               <w:rPr/>
             </w:pPr>
@@ -1830,7 +1789,6 @@
             <w:pPr>
               <w:pStyle w:val="Normal"/>
               <w:widowControl w:val="false"/>
-              <w:pBdr/>
               <w:jc w:val="both"/>
               <w:rPr/>
             </w:pPr>
@@ -1862,7 +1820,6 @@
             <w:pPr>
               <w:pStyle w:val="Normal"/>
               <w:widowControl w:val="false"/>
-              <w:pBdr/>
               <w:jc w:val="both"/>
               <w:rPr/>
             </w:pPr>
@@ -1893,7 +1850,6 @@
             <w:pPr>
               <w:pStyle w:val="Normal"/>
               <w:widowControl w:val="false"/>
-              <w:pBdr/>
               <w:jc w:val="both"/>
               <w:rPr/>
             </w:pPr>
@@ -1949,7 +1905,6 @@
             <w:pPr>
               <w:pStyle w:val="Normal"/>
               <w:widowControl w:val="false"/>
-              <w:pBdr/>
               <w:jc w:val="both"/>
               <w:rPr/>
             </w:pPr>
@@ -1980,7 +1935,6 @@
             <w:pPr>
               <w:pStyle w:val="Normal"/>
               <w:widowControl w:val="false"/>
-              <w:pBdr/>
               <w:jc w:val="both"/>
               <w:rPr/>
             </w:pPr>
@@ -2036,7 +1990,6 @@
             <w:pPr>
               <w:pStyle w:val="Normal"/>
               <w:widowControl w:val="false"/>
-              <w:pBdr/>
               <w:jc w:val="both"/>
               <w:rPr/>
             </w:pPr>
@@ -2067,7 +2020,6 @@
             <w:pPr>
               <w:pStyle w:val="Normal"/>
               <w:widowControl w:val="false"/>
-              <w:pBdr/>
               <w:jc w:val="both"/>
               <w:rPr/>
             </w:pPr>
@@ -2104,7 +2056,6 @@
             <w:pPr>
               <w:pStyle w:val="Normal"/>
               <w:widowControl w:val="false"/>
-              <w:pBdr/>
               <w:jc w:val="both"/>
               <w:rPr/>
             </w:pPr>
@@ -2135,7 +2086,6 @@
             <w:pPr>
               <w:pStyle w:val="Normal"/>
               <w:widowControl w:val="false"/>
-              <w:pBdr/>
               <w:jc w:val="both"/>
               <w:rPr/>
             </w:pPr>
@@ -2166,7 +2116,6 @@
             <w:pPr>
               <w:pStyle w:val="Normal"/>
               <w:widowControl w:val="false"/>
-              <w:pBdr/>
               <w:jc w:val="both"/>
               <w:rPr/>
             </w:pPr>
@@ -2222,7 +2171,6 @@
             <w:pPr>
               <w:pStyle w:val="Normal"/>
               <w:widowControl w:val="false"/>
-              <w:pBdr/>
               <w:jc w:val="both"/>
               <w:rPr/>
             </w:pPr>
@@ -2253,7 +2201,6 @@
             <w:pPr>
               <w:pStyle w:val="Normal"/>
               <w:widowControl w:val="false"/>
-              <w:pBdr/>
               <w:jc w:val="both"/>
               <w:rPr/>
             </w:pPr>
@@ -2279,7 +2226,6 @@
             <w:pPr>
               <w:pStyle w:val="Normal"/>
               <w:widowControl w:val="false"/>
-              <w:pBdr/>
               <w:jc w:val="both"/>
               <w:rPr/>
             </w:pPr>
@@ -2311,7 +2257,6 @@
             <w:pPr>
               <w:pStyle w:val="Normal"/>
               <w:widowControl w:val="false"/>
-              <w:pBdr/>
               <w:jc w:val="both"/>
               <w:rPr/>
             </w:pPr>
@@ -2342,7 +2287,6 @@
             <w:pPr>
               <w:pStyle w:val="Normal"/>
               <w:widowControl w:val="false"/>
-              <w:pBdr/>
               <w:jc w:val="both"/>
               <w:rPr/>
             </w:pPr>
@@ -2398,7 +2342,6 @@
             <w:pPr>
               <w:pStyle w:val="Normal"/>
               <w:widowControl w:val="false"/>
-              <w:pBdr/>
               <w:jc w:val="both"/>
               <w:rPr/>
             </w:pPr>
@@ -2429,7 +2372,6 @@
             <w:pPr>
               <w:pStyle w:val="Normal"/>
               <w:widowControl w:val="false"/>
-              <w:pBdr/>
               <w:jc w:val="both"/>
               <w:rPr/>
             </w:pPr>
@@ -2455,7 +2397,6 @@
             <w:pPr>
               <w:pStyle w:val="Normal"/>
               <w:widowControl w:val="false"/>
-              <w:pBdr/>
               <w:jc w:val="both"/>
               <w:rPr/>
             </w:pPr>
@@ -2487,7 +2428,6 @@
             <w:pPr>
               <w:pStyle w:val="Normal"/>
               <w:widowControl w:val="false"/>
-              <w:pBdr/>
               <w:jc w:val="both"/>
               <w:rPr/>
             </w:pPr>
@@ -2518,7 +2458,6 @@
             <w:pPr>
               <w:pStyle w:val="Normal"/>
               <w:widowControl w:val="false"/>
-              <w:pBdr/>
               <w:jc w:val="both"/>
               <w:rPr/>
             </w:pPr>
@@ -2544,7 +2483,6 @@
             <w:pPr>
               <w:pStyle w:val="Normal"/>
               <w:widowControl w:val="false"/>
-              <w:pBdr/>
               <w:jc w:val="both"/>
               <w:rPr/>
             </w:pPr>
@@ -2576,7 +2514,6 @@
             <w:pPr>
               <w:pStyle w:val="Normal"/>
               <w:widowControl w:val="false"/>
-              <w:pBdr/>
               <w:jc w:val="both"/>
               <w:rPr/>
             </w:pPr>
@@ -2607,7 +2544,6 @@
             <w:pPr>
               <w:pStyle w:val="Normal"/>
               <w:widowControl w:val="false"/>
-              <w:pBdr/>
               <w:jc w:val="both"/>
               <w:rPr/>
             </w:pPr>
@@ -2633,7 +2569,6 @@
             <w:pPr>
               <w:pStyle w:val="Normal"/>
               <w:widowControl w:val="false"/>
-              <w:pBdr/>
               <w:jc w:val="both"/>
               <w:rPr/>
             </w:pPr>
@@ -2665,7 +2600,6 @@
             <w:pPr>
               <w:pStyle w:val="Normal"/>
               <w:widowControl w:val="false"/>
-              <w:pBdr/>
               <w:jc w:val="both"/>
               <w:rPr/>
             </w:pPr>
@@ -2696,7 +2630,6 @@
             <w:pPr>
               <w:pStyle w:val="Normal"/>
               <w:widowControl w:val="false"/>
-              <w:pBdr/>
               <w:jc w:val="both"/>
               <w:rPr/>
             </w:pPr>
@@ -2722,7 +2655,6 @@
             <w:pPr>
               <w:pStyle w:val="Normal"/>
               <w:widowControl w:val="false"/>
-              <w:pBdr/>
               <w:jc w:val="both"/>
               <w:rPr/>
             </w:pPr>
@@ -2754,7 +2686,6 @@
             <w:pPr>
               <w:pStyle w:val="Normal"/>
               <w:widowControl w:val="false"/>
-              <w:pBdr/>
               <w:jc w:val="both"/>
               <w:rPr/>
             </w:pPr>
@@ -2785,7 +2716,6 @@
             <w:pPr>
               <w:pStyle w:val="Normal"/>
               <w:widowControl w:val="false"/>
-              <w:pBdr/>
               <w:jc w:val="both"/>
               <w:rPr/>
             </w:pPr>
@@ -2811,7 +2741,6 @@
             <w:pPr>
               <w:pStyle w:val="Normal"/>
               <w:widowControl w:val="false"/>
-              <w:pBdr/>
               <w:jc w:val="both"/>
               <w:rPr/>
             </w:pPr>
@@ -2843,7 +2772,6 @@
             <w:pPr>
               <w:pStyle w:val="Normal"/>
               <w:widowControl w:val="false"/>
-              <w:pBdr/>
               <w:jc w:val="both"/>
               <w:rPr/>
             </w:pPr>
@@ -2874,7 +2802,6 @@
             <w:pPr>
               <w:pStyle w:val="Normal"/>
               <w:widowControl w:val="false"/>
-              <w:pBdr/>
               <w:jc w:val="both"/>
               <w:rPr/>
             </w:pPr>
@@ -2930,7 +2857,6 @@
             <w:pPr>
               <w:pStyle w:val="Normal"/>
               <w:widowControl w:val="false"/>
-              <w:pBdr/>
               <w:jc w:val="both"/>
               <w:rPr/>
             </w:pPr>
@@ -2961,7 +2887,6 @@
             <w:pPr>
               <w:pStyle w:val="Normal"/>
               <w:widowControl w:val="false"/>
-              <w:pBdr/>
               <w:jc w:val="both"/>
               <w:rPr/>
             </w:pPr>
@@ -2987,7 +2912,6 @@
             <w:pPr>
               <w:pStyle w:val="Normal"/>
               <w:widowControl w:val="false"/>
-              <w:pBdr/>
               <w:jc w:val="both"/>
               <w:rPr/>
             </w:pPr>
@@ -3019,21 +2943,12 @@
             <w:pPr>
               <w:pStyle w:val="Normal"/>
               <w:widowControl w:val="false"/>
-              <w:pBdr/>
-              <w:jc w:val="both"/>
-              <w:rPr/>
-            </w:pPr>
-            <w:r>
-              <w:rPr/>
-              <w:t xml:space="preserve">Os produtos poderão ser pesquisados por, descrição, código de barras e </w:t>
-            </w:r>
-            <w:r>
-              <w:rPr/>
-              <w:t>palavras-chave</w:t>
-            </w:r>
-            <w:r>
-              <w:rPr/>
-              <w:t>.</w:t>
+              <w:jc w:val="both"/>
+              <w:rPr/>
+            </w:pPr>
+            <w:r>
+              <w:rPr/>
+              <w:t>Os produtos poderão ser pesquisados por, descrição, código de barras e palavras-chave.</w:t>
             </w:r>
           </w:p>
         </w:tc>
@@ -3058,7 +2973,6 @@
             <w:pPr>
               <w:pStyle w:val="Normal"/>
               <w:widowControl w:val="false"/>
-              <w:pBdr/>
               <w:jc w:val="both"/>
               <w:rPr/>
             </w:pPr>
@@ -3084,7 +2998,6 @@
             <w:pPr>
               <w:pStyle w:val="Normal"/>
               <w:widowControl w:val="false"/>
-              <w:pBdr/>
               <w:jc w:val="both"/>
               <w:rPr/>
             </w:pPr>
@@ -3116,7 +3029,6 @@
             <w:pPr>
               <w:pStyle w:val="Normal"/>
               <w:widowControl w:val="false"/>
-              <w:pBdr/>
               <w:jc w:val="both"/>
               <w:rPr/>
             </w:pPr>
@@ -3147,7 +3059,6 @@
             <w:pPr>
               <w:pStyle w:val="Normal"/>
               <w:widowControl w:val="false"/>
-              <w:pBdr/>
               <w:jc w:val="both"/>
               <w:rPr/>
             </w:pPr>
@@ -3173,7 +3084,6 @@
             <w:pPr>
               <w:pStyle w:val="Normal"/>
               <w:widowControl w:val="false"/>
-              <w:pBdr/>
               <w:jc w:val="both"/>
               <w:rPr/>
             </w:pPr>
@@ -3205,7 +3115,6 @@
             <w:pPr>
               <w:pStyle w:val="Normal"/>
               <w:widowControl w:val="false"/>
-              <w:pBdr/>
               <w:jc w:val="both"/>
               <w:rPr/>
             </w:pPr>
@@ -3236,7 +3145,6 @@
             <w:pPr>
               <w:pStyle w:val="Normal"/>
               <w:widowControl w:val="false"/>
-              <w:pBdr/>
               <w:jc w:val="both"/>
               <w:rPr/>
             </w:pPr>
@@ -3262,7 +3170,6 @@
             <w:pPr>
               <w:pStyle w:val="Normal"/>
               <w:widowControl w:val="false"/>
-              <w:pBdr/>
               <w:jc w:val="both"/>
               <w:rPr/>
             </w:pPr>
@@ -3294,21 +3201,12 @@
             <w:pPr>
               <w:pStyle w:val="Normal"/>
               <w:widowControl w:val="false"/>
-              <w:pBdr/>
-              <w:jc w:val="both"/>
-              <w:rPr/>
-            </w:pPr>
-            <w:r>
-              <w:rPr/>
-              <w:t xml:space="preserve">Seleciona </w:t>
-            </w:r>
-            <w:r>
-              <w:rPr/>
-              <w:t>produtos, baseado</w:t>
-            </w:r>
-            <w:r>
-              <w:rPr/>
-              <w:t xml:space="preserve"> nas cotações e destaca os produtos que estão com o menor valor nos fornecedores. </w:t>
+              <w:jc w:val="both"/>
+              <w:rPr/>
+            </w:pPr>
+            <w:r>
+              <w:rPr/>
+              <w:t xml:space="preserve">Seleciona produtos, baseado nas cotações e destaca os produtos que estão com o menor valor nos fornecedores. </w:t>
             </w:r>
           </w:p>
         </w:tc>
@@ -3333,7 +3231,6 @@
             <w:pPr>
               <w:pStyle w:val="Normal"/>
               <w:widowControl w:val="false"/>
-              <w:pBdr/>
               <w:jc w:val="both"/>
               <w:rPr/>
             </w:pPr>
@@ -3359,7 +3256,6 @@
             <w:pPr>
               <w:pStyle w:val="Normal"/>
               <w:widowControl w:val="false"/>
-              <w:pBdr/>
               <w:jc w:val="both"/>
               <w:rPr/>
             </w:pPr>
@@ -3391,7 +3287,6 @@
             <w:pPr>
               <w:pStyle w:val="Normal"/>
               <w:widowControl w:val="false"/>
-              <w:pBdr/>
               <w:jc w:val="both"/>
               <w:rPr/>
             </w:pPr>
@@ -3422,7 +3317,6 @@
             <w:pPr>
               <w:pStyle w:val="Normal"/>
               <w:widowControl w:val="false"/>
-              <w:pBdr/>
               <w:jc w:val="both"/>
               <w:rPr/>
             </w:pPr>
@@ -3448,7 +3342,6 @@
             <w:pPr>
               <w:pStyle w:val="Normal"/>
               <w:widowControl w:val="false"/>
-              <w:pBdr/>
               <w:jc w:val="both"/>
               <w:rPr/>
             </w:pPr>
@@ -3480,7 +3373,6 @@
             <w:pPr>
               <w:pStyle w:val="Normal"/>
               <w:widowControl w:val="false"/>
-              <w:pBdr/>
               <w:jc w:val="both"/>
               <w:rPr/>
             </w:pPr>
@@ -3511,7 +3403,6 @@
             <w:pPr>
               <w:pStyle w:val="Normal"/>
               <w:widowControl w:val="false"/>
-              <w:pBdr/>
               <w:jc w:val="both"/>
               <w:rPr/>
             </w:pPr>
@@ -3537,7 +3428,6 @@
             <w:pPr>
               <w:pStyle w:val="Normal"/>
               <w:widowControl w:val="false"/>
-              <w:pBdr/>
               <w:jc w:val="both"/>
               <w:rPr/>
             </w:pPr>
@@ -3569,7 +3459,6 @@
             <w:pPr>
               <w:pStyle w:val="Normal"/>
               <w:widowControl w:val="false"/>
-              <w:pBdr/>
               <w:jc w:val="both"/>
               <w:rPr/>
             </w:pPr>
@@ -3600,7 +3489,6 @@
             <w:pPr>
               <w:pStyle w:val="Normal"/>
               <w:widowControl w:val="false"/>
-              <w:pBdr/>
               <w:jc w:val="both"/>
               <w:rPr/>
             </w:pPr>
@@ -3626,7 +3514,6 @@
             <w:pPr>
               <w:pStyle w:val="Normal"/>
               <w:widowControl w:val="false"/>
-              <w:pBdr/>
               <w:jc w:val="both"/>
               <w:rPr/>
             </w:pPr>
@@ -3658,7 +3545,6 @@
             <w:pPr>
               <w:pStyle w:val="Normal"/>
               <w:widowControl w:val="false"/>
-              <w:pBdr/>
               <w:jc w:val="both"/>
               <w:rPr/>
             </w:pPr>
@@ -3689,7 +3575,6 @@
             <w:pPr>
               <w:pStyle w:val="Normal"/>
               <w:widowControl w:val="false"/>
-              <w:pBdr/>
               <w:jc w:val="both"/>
               <w:rPr/>
             </w:pPr>
@@ -3715,7 +3600,6 @@
             <w:pPr>
               <w:pStyle w:val="Normal"/>
               <w:widowControl w:val="false"/>
-              <w:pBdr/>
               <w:jc w:val="both"/>
               <w:rPr/>
             </w:pPr>
@@ -3747,7 +3631,6 @@
             <w:pPr>
               <w:pStyle w:val="Normal"/>
               <w:widowControl w:val="false"/>
-              <w:pBdr/>
               <w:jc w:val="both"/>
               <w:rPr/>
             </w:pPr>
@@ -3778,19 +3661,17 @@
             <w:pPr>
               <w:pStyle w:val="Normal"/>
               <w:widowControl w:val="false"/>
-              <w:pBdr/>
-              <w:jc w:val="both"/>
-              <w:rPr/>
-            </w:pPr>
-            <w:r>
-              <w:rPr/>
-            </w:r>
-          </w:p>
-          <w:p>
-            <w:pPr>
-              <w:pStyle w:val="Normal"/>
-              <w:widowControl w:val="false"/>
-              <w:pBdr/>
+              <w:jc w:val="both"/>
+              <w:rPr/>
+            </w:pPr>
+            <w:r>
+              <w:rPr/>
+            </w:r>
+          </w:p>
+          <w:p>
+            <w:pPr>
+              <w:pStyle w:val="Normal"/>
+              <w:widowControl w:val="false"/>
               <w:jc w:val="both"/>
               <w:rPr/>
             </w:pPr>
@@ -3858,7 +3739,6 @@
             <w:pPr>
               <w:pStyle w:val="Normal"/>
               <w:widowControl w:val="false"/>
-              <w:pBdr/>
               <w:jc w:val="both"/>
               <w:rPr/>
             </w:pPr>
@@ -3889,7 +3769,6 @@
             <w:pPr>
               <w:pStyle w:val="Normal"/>
               <w:widowControl w:val="false"/>
-              <w:pBdr/>
               <w:jc w:val="both"/>
               <w:rPr/>
             </w:pPr>
@@ -3915,7 +3794,6 @@
             <w:pPr>
               <w:pStyle w:val="Normal"/>
               <w:widowControl w:val="false"/>
-              <w:pBdr/>
               <w:jc w:val="both"/>
               <w:rPr/>
             </w:pPr>
@@ -3947,7 +3825,6 @@
             <w:pPr>
               <w:pStyle w:val="Normal"/>
               <w:widowControl w:val="false"/>
-              <w:pBdr/>
               <w:jc w:val="both"/>
               <w:rPr/>
             </w:pPr>
@@ -3978,7 +3855,6 @@
             <w:pPr>
               <w:pStyle w:val="Normal"/>
               <w:widowControl w:val="false"/>
-              <w:pBdr/>
               <w:jc w:val="both"/>
               <w:rPr/>
             </w:pPr>
@@ -4004,7 +3880,6 @@
             <w:pPr>
               <w:pStyle w:val="Normal"/>
               <w:widowControl w:val="false"/>
-              <w:pBdr/>
               <w:jc w:val="both"/>
               <w:rPr/>
             </w:pPr>
@@ -4036,7 +3911,6 @@
             <w:pPr>
               <w:pStyle w:val="Normal"/>
               <w:widowControl w:val="false"/>
-              <w:pBdr/>
               <w:jc w:val="both"/>
               <w:rPr/>
             </w:pPr>
@@ -4067,7 +3941,6 @@
             <w:pPr>
               <w:pStyle w:val="Normal"/>
               <w:widowControl w:val="false"/>
-              <w:pBdr/>
               <w:jc w:val="both"/>
               <w:rPr/>
             </w:pPr>
@@ -4093,7 +3966,6 @@
             <w:pPr>
               <w:pStyle w:val="Normal"/>
               <w:widowControl w:val="false"/>
-              <w:pBdr/>
               <w:jc w:val="both"/>
               <w:rPr/>
             </w:pPr>
@@ -4125,7 +3997,6 @@
             <w:pPr>
               <w:pStyle w:val="Normal"/>
               <w:widowControl w:val="false"/>
-              <w:pBdr/>
               <w:jc w:val="both"/>
               <w:rPr/>
             </w:pPr>
@@ -4156,7 +4027,6 @@
             <w:pPr>
               <w:pStyle w:val="Normal"/>
               <w:widowControl w:val="false"/>
-              <w:pBdr/>
               <w:jc w:val="both"/>
               <w:rPr/>
             </w:pPr>
@@ -4182,7 +4052,6 @@
             <w:pPr>
               <w:pStyle w:val="Normal"/>
               <w:widowControl w:val="false"/>
-              <w:pBdr/>
               <w:jc w:val="both"/>
               <w:rPr/>
             </w:pPr>
@@ -4214,7 +4083,6 @@
             <w:pPr>
               <w:pStyle w:val="Normal"/>
               <w:widowControl w:val="false"/>
-              <w:pBdr/>
               <w:jc w:val="both"/>
               <w:rPr/>
             </w:pPr>
@@ -4245,19 +4113,17 @@
             <w:pPr>
               <w:pStyle w:val="Normal"/>
               <w:widowControl w:val="false"/>
-              <w:pBdr/>
-              <w:jc w:val="both"/>
-              <w:rPr/>
-            </w:pPr>
-            <w:r>
-              <w:rPr/>
-            </w:r>
-          </w:p>
-          <w:p>
-            <w:pPr>
-              <w:pStyle w:val="Normal"/>
-              <w:widowControl w:val="false"/>
-              <w:pBdr/>
+              <w:jc w:val="both"/>
+              <w:rPr/>
+            </w:pPr>
+            <w:r>
+              <w:rPr/>
+            </w:r>
+          </w:p>
+          <w:p>
+            <w:pPr>
+              <w:pStyle w:val="Normal"/>
+              <w:widowControl w:val="false"/>
               <w:jc w:val="both"/>
               <w:rPr/>
             </w:pPr>
@@ -4283,7 +4149,6 @@
             <w:pPr>
               <w:pStyle w:val="Normal"/>
               <w:widowControl w:val="false"/>
-              <w:pBdr/>
               <w:jc w:val="both"/>
               <w:rPr/>
             </w:pPr>
@@ -4315,7 +4180,6 @@
             <w:pPr>
               <w:pStyle w:val="Normal"/>
               <w:widowControl w:val="false"/>
-              <w:pBdr/>
               <w:jc w:val="both"/>
               <w:rPr/>
             </w:pPr>
@@ -4346,7 +4210,6 @@
             <w:pPr>
               <w:pStyle w:val="Normal"/>
               <w:widowControl w:val="false"/>
-              <w:pBdr/>
               <w:jc w:val="both"/>
               <w:rPr/>
             </w:pPr>
@@ -4372,7 +4235,6 @@
             <w:pPr>
               <w:pStyle w:val="Normal"/>
               <w:widowControl w:val="false"/>
-              <w:pBdr/>
               <w:jc w:val="both"/>
               <w:rPr/>
             </w:pPr>
@@ -4404,7 +4266,6 @@
             <w:pPr>
               <w:pStyle w:val="Normal"/>
               <w:widowControl w:val="false"/>
-              <w:pBdr/>
               <w:jc w:val="both"/>
               <w:rPr/>
             </w:pPr>
@@ -4435,7 +4296,6 @@
             <w:pPr>
               <w:pStyle w:val="Normal"/>
               <w:widowControl w:val="false"/>
-              <w:pBdr/>
               <w:jc w:val="both"/>
               <w:rPr/>
             </w:pPr>
@@ -4461,7 +4321,6 @@
             <w:pPr>
               <w:pStyle w:val="Normal"/>
               <w:widowControl w:val="false"/>
-              <w:pBdr/>
               <w:jc w:val="both"/>
               <w:rPr/>
             </w:pPr>
@@ -4493,7 +4352,6 @@
             <w:pPr>
               <w:pStyle w:val="Normal"/>
               <w:widowControl w:val="false"/>
-              <w:pBdr/>
               <w:jc w:val="both"/>
               <w:rPr/>
             </w:pPr>
@@ -4524,7 +4382,6 @@
             <w:pPr>
               <w:pStyle w:val="Normal"/>
               <w:widowControl w:val="false"/>
-              <w:pBdr/>
               <w:jc w:val="both"/>
               <w:rPr/>
             </w:pPr>
@@ -4550,7 +4407,6 @@
             <w:pPr>
               <w:pStyle w:val="Normal"/>
               <w:widowControl w:val="false"/>
-              <w:pBdr/>
               <w:jc w:val="both"/>
               <w:rPr/>
             </w:pPr>
@@ -4584,7 +4440,6 @@
             <w:pPr>
               <w:pStyle w:val="Normal"/>
               <w:widowControl w:val="false"/>
-              <w:pBdr/>
               <w:jc w:val="both"/>
               <w:rPr/>
             </w:pPr>
@@ -4615,7 +4470,6 @@
             <w:pPr>
               <w:pStyle w:val="Normal"/>
               <w:widowControl w:val="false"/>
-              <w:pBdr/>
               <w:jc w:val="both"/>
               <w:rPr/>
             </w:pPr>
@@ -4641,7 +4495,6 @@
             <w:pPr>
               <w:pStyle w:val="Normal"/>
               <w:widowControl w:val="false"/>
-              <w:pBdr/>
               <w:jc w:val="both"/>
               <w:rPr/>
             </w:pPr>
@@ -4673,13 +4526,20 @@
             <w:pPr>
               <w:pStyle w:val="Normal"/>
               <w:widowControl w:val="false"/>
-              <w:pBdr/>
-              <w:jc w:val="both"/>
-              <w:rPr/>
-            </w:pPr>
-            <w:r>
-              <w:rPr/>
-              <w:t>O cliente poderá escolher as seguintes formas de pagamento: Crédito, Débito e Dinheiro e Vale refeição.</w:t>
+              <w:jc w:val="both"/>
+              <w:rPr/>
+            </w:pPr>
+            <w:r>
+              <w:rPr/>
+              <w:t>O cliente poderá escolher as seguintes formas de pagamento: Crédito, Débito e Dinheiro e Vale-</w:t>
+            </w:r>
+            <w:r>
+              <w:rPr/>
+              <w:t>refeição</w:t>
+            </w:r>
+            <w:r>
+              <w:rPr/>
+              <w:t>.</w:t>
             </w:r>
           </w:p>
         </w:tc>
@@ -4704,7 +4564,6 @@
             <w:pPr>
               <w:pStyle w:val="Normal"/>
               <w:widowControl w:val="false"/>
-              <w:pBdr/>
               <w:jc w:val="both"/>
               <w:rPr/>
             </w:pPr>
@@ -4730,7 +4589,6 @@
             <w:pPr>
               <w:pStyle w:val="Normal"/>
               <w:widowControl w:val="false"/>
-              <w:pBdr/>
               <w:jc w:val="both"/>
               <w:rPr/>
             </w:pPr>
@@ -4762,7 +4620,6 @@
             <w:pPr>
               <w:pStyle w:val="Normal"/>
               <w:widowControl w:val="false"/>
-              <w:pBdr/>
               <w:jc w:val="both"/>
               <w:rPr/>
             </w:pPr>
@@ -4793,7 +4650,6 @@
             <w:pPr>
               <w:pStyle w:val="Normal"/>
               <w:widowControl w:val="false"/>
-              <w:pBdr/>
               <w:jc w:val="both"/>
               <w:rPr/>
             </w:pPr>
@@ -4819,7 +4675,6 @@
             <w:pPr>
               <w:pStyle w:val="Normal"/>
               <w:widowControl w:val="false"/>
-              <w:pBdr/>
               <w:jc w:val="both"/>
               <w:rPr/>
             </w:pPr>
@@ -4851,7 +4706,6 @@
             <w:pPr>
               <w:pStyle w:val="Normal"/>
               <w:widowControl w:val="false"/>
-              <w:pBdr/>
               <w:jc w:val="both"/>
               <w:rPr/>
             </w:pPr>
@@ -4882,7 +4736,6 @@
             <w:pPr>
               <w:pStyle w:val="Normal"/>
               <w:widowControl w:val="false"/>
-              <w:pBdr/>
               <w:jc w:val="both"/>
               <w:rPr/>
             </w:pPr>
@@ -4908,7 +4761,6 @@
             <w:pPr>
               <w:pStyle w:val="Normal"/>
               <w:widowControl w:val="false"/>
-              <w:pBdr/>
               <w:jc w:val="both"/>
               <w:rPr/>
             </w:pPr>
@@ -4940,7 +4792,6 @@
             <w:pPr>
               <w:pStyle w:val="Normal"/>
               <w:widowControl w:val="false"/>
-              <w:pBdr/>
               <w:jc w:val="both"/>
               <w:rPr/>
             </w:pPr>
@@ -4971,7 +4822,6 @@
             <w:pPr>
               <w:pStyle w:val="Normal"/>
               <w:widowControl w:val="false"/>
-              <w:pBdr/>
               <w:jc w:val="both"/>
               <w:rPr/>
             </w:pPr>
@@ -4997,7 +4847,6 @@
             <w:pPr>
               <w:pStyle w:val="Normal"/>
               <w:widowControl w:val="false"/>
-              <w:pBdr/>
               <w:jc w:val="both"/>
               <w:rPr/>
             </w:pPr>
@@ -5029,7 +4878,6 @@
             <w:pPr>
               <w:pStyle w:val="Normal"/>
               <w:widowControl w:val="false"/>
-              <w:pBdr/>
               <w:jc w:val="both"/>
               <w:rPr/>
             </w:pPr>
@@ -5060,7 +4908,6 @@
             <w:pPr>
               <w:pStyle w:val="Normal"/>
               <w:widowControl w:val="false"/>
-              <w:pBdr/>
               <w:jc w:val="both"/>
               <w:rPr/>
             </w:pPr>
@@ -5086,7 +4933,6 @@
             <w:pPr>
               <w:pStyle w:val="Normal"/>
               <w:widowControl w:val="false"/>
-              <w:pBdr/>
               <w:jc w:val="both"/>
               <w:rPr/>
             </w:pPr>
@@ -5118,7 +4964,6 @@
             <w:pPr>
               <w:pStyle w:val="Normal"/>
               <w:widowControl w:val="false"/>
-              <w:pBdr/>
               <w:jc w:val="both"/>
               <w:rPr/>
             </w:pPr>
@@ -5149,7 +4994,6 @@
             <w:pPr>
               <w:pStyle w:val="Normal"/>
               <w:widowControl w:val="false"/>
-              <w:pBdr/>
               <w:jc w:val="both"/>
               <w:rPr/>
             </w:pPr>
@@ -5175,7 +5019,6 @@
             <w:pPr>
               <w:pStyle w:val="Normal"/>
               <w:widowControl w:val="false"/>
-              <w:pBdr/>
               <w:jc w:val="both"/>
               <w:rPr/>
             </w:pPr>
@@ -5207,7 +5050,6 @@
             <w:pPr>
               <w:pStyle w:val="Normal"/>
               <w:widowControl w:val="false"/>
-              <w:pBdr/>
               <w:jc w:val="both"/>
               <w:rPr/>
             </w:pPr>
@@ -5238,7 +5080,6 @@
             <w:pPr>
               <w:pStyle w:val="Normal"/>
               <w:widowControl w:val="false"/>
-              <w:pBdr/>
               <w:jc w:val="both"/>
               <w:rPr/>
             </w:pPr>
@@ -5264,7 +5105,6 @@
             <w:pPr>
               <w:pStyle w:val="Normal"/>
               <w:widowControl w:val="false"/>
-              <w:pBdr/>
               <w:jc w:val="both"/>
               <w:rPr/>
             </w:pPr>
@@ -5296,7 +5136,6 @@
             <w:pPr>
               <w:pStyle w:val="Normal"/>
               <w:widowControl w:val="false"/>
-              <w:pBdr/>
               <w:jc w:val="both"/>
               <w:rPr/>
             </w:pPr>
@@ -5327,7 +5166,6 @@
             <w:pPr>
               <w:pStyle w:val="Normal"/>
               <w:widowControl w:val="false"/>
-              <w:pBdr/>
               <w:jc w:val="both"/>
               <w:rPr/>
             </w:pPr>
@@ -5353,7 +5191,6 @@
             <w:pPr>
               <w:pStyle w:val="Normal"/>
               <w:widowControl w:val="false"/>
-              <w:pBdr/>
               <w:jc w:val="both"/>
               <w:rPr/>
             </w:pPr>
@@ -5385,7 +5222,6 @@
             <w:pPr>
               <w:pStyle w:val="Normal"/>
               <w:widowControl w:val="false"/>
-              <w:pBdr/>
               <w:jc w:val="both"/>
               <w:rPr/>
             </w:pPr>
@@ -5416,7 +5252,6 @@
             <w:pPr>
               <w:pStyle w:val="Normal"/>
               <w:widowControl w:val="false"/>
-              <w:pBdr/>
               <w:jc w:val="both"/>
               <w:rPr/>
             </w:pPr>
@@ -5442,7 +5277,6 @@
             <w:pPr>
               <w:pStyle w:val="Normal"/>
               <w:widowControl w:val="false"/>
-              <w:pBdr/>
               <w:jc w:val="both"/>
               <w:rPr/>
             </w:pPr>
@@ -5474,7 +5308,6 @@
             <w:pPr>
               <w:pStyle w:val="Normal"/>
               <w:widowControl w:val="false"/>
-              <w:pBdr/>
               <w:jc w:val="both"/>
               <w:rPr/>
             </w:pPr>
@@ -5505,7 +5338,6 @@
             <w:pPr>
               <w:pStyle w:val="Normal"/>
               <w:widowControl w:val="false"/>
-              <w:pBdr/>
               <w:jc w:val="both"/>
               <w:rPr/>
             </w:pPr>
@@ -5531,7 +5363,6 @@
             <w:pPr>
               <w:pStyle w:val="Normal"/>
               <w:widowControl w:val="false"/>
-              <w:pBdr/>
               <w:jc w:val="both"/>
               <w:rPr/>
             </w:pPr>
@@ -5563,7 +5394,6 @@
             <w:pPr>
               <w:pStyle w:val="Normal"/>
               <w:widowControl w:val="false"/>
-              <w:pBdr/>
               <w:jc w:val="both"/>
               <w:rPr/>
             </w:pPr>
@@ -5594,7 +5424,6 @@
             <w:pPr>
               <w:pStyle w:val="Normal"/>
               <w:widowControl w:val="false"/>
-              <w:pBdr/>
               <w:jc w:val="both"/>
               <w:rPr/>
             </w:pPr>
@@ -5620,7 +5449,6 @@
             <w:pPr>
               <w:pStyle w:val="Normal"/>
               <w:widowControl w:val="false"/>
-              <w:pBdr/>
               <w:jc w:val="both"/>
               <w:rPr/>
             </w:pPr>
@@ -5652,7 +5480,6 @@
             <w:pPr>
               <w:pStyle w:val="Normal"/>
               <w:widowControl w:val="false"/>
-              <w:pBdr/>
               <w:jc w:val="both"/>
               <w:rPr/>
             </w:pPr>
@@ -5695,7 +5522,7 @@
         <w:docPartGallery w:val="Page Numbers (Bottom of Page)"/>
         <w:docPartUnique w:val="true"/>
       </w:docPartObj>
-      <w:id w:val="1220985320"/>
+      <w:id w:val="1209349794"/>
     </w:sdtPr>
     <w:sdtContent>
       <w:p>
@@ -5749,7 +5576,6 @@
     <w:rPrDefault>
       <w:rPr>
         <w:rFonts w:ascii="Arial" w:hAnsi="Arial" w:eastAsia="Arial" w:cs="Arial"/>
-        <w:sz w:val="22"/>
         <w:szCs w:val="22"/>
         <w:lang w:val="pt-BR" w:eastAsia="pt-BR" w:bidi="ar-SA"/>
       </w:rPr>

</xml_diff>